<commit_message>
Se mezclan los cambios de Frank
</commit_message>
<xml_diff>
--- a/Instructivos/Instructivo de Ambiente.docx
+++ b/Instructivos/Instructivo de Ambiente.docx
@@ -666,12 +666,14 @@
       <w:r>
         <w:t xml:space="preserve"> </w:t>
       </w:r>
+      <w:proofErr w:type="spellStart"/>
       <w:r>
         <w:rPr>
           <w:b/>
         </w:rPr>
         <w:t>password</w:t>
       </w:r>
+      <w:proofErr w:type="spellEnd"/>
       <w:r>
         <w:rPr>
           <w:b/>
@@ -1161,10 +1163,361 @@
       <w:pPr>
         <w:rPr>
           <w:b/>
+        </w:rPr>
+      </w:pPr>
+      <w:r>
+        <w:rPr>
+          <w:b/>
+        </w:rPr>
+        <w:br w:type="page"/>
+      </w:r>
+    </w:p>
+    <w:p>
+      <w:pPr>
+        <w:pStyle w:val="Prrafodelista"/>
+        <w:ind w:left="360"/>
+        <w:jc w:val="center"/>
+        <w:rPr>
+          <w:b/>
+        </w:rPr>
+      </w:pPr>
+      <w:r>
+        <w:rPr>
+          <w:b/>
+        </w:rPr>
+        <w:lastRenderedPageBreak/>
+        <w:t>Error 404 servidor Apache</w:t>
+      </w:r>
+    </w:p>
+    <w:p>
+      <w:r>
+        <w:t xml:space="preserve">En caso de que el proyecto no se despliegue, marque error 404 o no se encuentre en el listado de aplicaciones en Apache, hacer </w:t>
+      </w:r>
+      <w:proofErr w:type="gramStart"/>
+      <w:r>
+        <w:t>los siguiente</w:t>
+      </w:r>
+      <w:proofErr w:type="gramEnd"/>
+    </w:p>
+    <w:p>
+      <w:pPr>
+        <w:pStyle w:val="Prrafodelista"/>
+        <w:numPr>
+          <w:ilvl w:val="0"/>
+          <w:numId w:val="6"/>
+        </w:numPr>
+      </w:pPr>
+      <w:r>
+        <w:t xml:space="preserve">Dar </w:t>
+      </w:r>
+      <w:proofErr w:type="spellStart"/>
+      <w:r>
+        <w:t>click</w:t>
+      </w:r>
+      <w:proofErr w:type="spellEnd"/>
+      <w:r>
+        <w:t xml:space="preserve"> secundario a la carpeta del proyecto</w:t>
+      </w:r>
+    </w:p>
+    <w:p>
+      <w:r>
+        <w:rPr>
+          <w:noProof/>
+          <w:lang w:eastAsia="es-MX"/>
+        </w:rPr>
+        <w:drawing>
+          <wp:inline distT="0" distB="0" distL="0" distR="0">
+            <wp:extent cx="2730352" cy="4552950"/>
+            <wp:effectExtent l="19050" t="0" r="0" b="0"/>
+            <wp:docPr id="18" name="Imagen 1"/>
+            <wp:cNvGraphicFramePr>
+              <a:graphicFrameLocks xmlns:a="http://schemas.openxmlformats.org/drawingml/2006/main" noChangeAspect="1"/>
+            </wp:cNvGraphicFramePr>
+            <a:graphic xmlns:a="http://schemas.openxmlformats.org/drawingml/2006/main">
+              <a:graphicData uri="http://schemas.openxmlformats.org/drawingml/2006/picture">
+                <pic:pic xmlns:pic="http://schemas.openxmlformats.org/drawingml/2006/picture">
+                  <pic:nvPicPr>
+                    <pic:cNvPr id="0" name="Picture 1"/>
+                    <pic:cNvPicPr>
+                      <a:picLocks noChangeAspect="1" noChangeArrowheads="1"/>
+                    </pic:cNvPicPr>
+                  </pic:nvPicPr>
+                  <pic:blipFill>
+                    <a:blip r:embed="rId18" cstate="print"/>
+                    <a:srcRect/>
+                    <a:stretch>
+                      <a:fillRect/>
+                    </a:stretch>
+                  </pic:blipFill>
+                  <pic:spPr bwMode="auto">
+                    <a:xfrm>
+                      <a:off x="0" y="0"/>
+                      <a:ext cx="2730352" cy="4552950"/>
+                    </a:xfrm>
+                    <a:prstGeom prst="rect">
+                      <a:avLst/>
+                    </a:prstGeom>
+                    <a:noFill/>
+                    <a:ln w="9525">
+                      <a:noFill/>
+                      <a:miter lim="800000"/>
+                      <a:headEnd/>
+                      <a:tailEnd/>
+                    </a:ln>
+                  </pic:spPr>
+                </pic:pic>
+              </a:graphicData>
+            </a:graphic>
+          </wp:inline>
+        </w:drawing>
+      </w:r>
+    </w:p>
+    <w:p>
+      <w:r>
+        <w:br w:type="page"/>
+      </w:r>
+    </w:p>
+    <w:p>
+      <w:pPr>
+        <w:pStyle w:val="Prrafodelista"/>
+        <w:numPr>
+          <w:ilvl w:val="0"/>
+          <w:numId w:val="6"/>
+        </w:numPr>
+      </w:pPr>
+      <w:r>
+        <w:lastRenderedPageBreak/>
+        <w:t xml:space="preserve">Ir a la </w:t>
+      </w:r>
+      <w:proofErr w:type="spellStart"/>
+      <w:r>
+        <w:t>seccion</w:t>
+      </w:r>
+      <w:proofErr w:type="spellEnd"/>
+      <w:r>
+        <w:t xml:space="preserve"> “</w:t>
+      </w:r>
+      <w:proofErr w:type="spellStart"/>
+      <w:r>
+        <w:t>Run</w:t>
+      </w:r>
+      <w:proofErr w:type="spellEnd"/>
+      <w:r>
+        <w:t xml:space="preserve">” y seleccionar como Server la opción &lt;No Server </w:t>
+      </w:r>
+      <w:proofErr w:type="spellStart"/>
+      <w:r>
+        <w:t>Selected</w:t>
+      </w:r>
+      <w:proofErr w:type="spellEnd"/>
+      <w:r>
+        <w:t xml:space="preserve">&gt;, después dar </w:t>
+      </w:r>
+      <w:proofErr w:type="spellStart"/>
+      <w:r>
+        <w:t>click</w:t>
+      </w:r>
+      <w:proofErr w:type="spellEnd"/>
+      <w:r>
+        <w:t xml:space="preserve"> en Ok.</w:t>
+      </w:r>
+    </w:p>
+    <w:p>
+      <w:r>
+        <w:rPr>
+          <w:noProof/>
+          <w:lang w:eastAsia="es-MX"/>
+        </w:rPr>
+        <w:drawing>
+          <wp:inline distT="0" distB="0" distL="0" distR="0">
+            <wp:extent cx="4457700" cy="3287949"/>
+            <wp:effectExtent l="19050" t="0" r="0" b="0"/>
+            <wp:docPr id="20" name="Imagen 4"/>
+            <wp:cNvGraphicFramePr>
+              <a:graphicFrameLocks xmlns:a="http://schemas.openxmlformats.org/drawingml/2006/main" noChangeAspect="1"/>
+            </wp:cNvGraphicFramePr>
+            <a:graphic xmlns:a="http://schemas.openxmlformats.org/drawingml/2006/main">
+              <a:graphicData uri="http://schemas.openxmlformats.org/drawingml/2006/picture">
+                <pic:pic xmlns:pic="http://schemas.openxmlformats.org/drawingml/2006/picture">
+                  <pic:nvPicPr>
+                    <pic:cNvPr id="0" name="Picture 4"/>
+                    <pic:cNvPicPr>
+                      <a:picLocks noChangeAspect="1" noChangeArrowheads="1"/>
+                    </pic:cNvPicPr>
+                  </pic:nvPicPr>
+                  <pic:blipFill>
+                    <a:blip r:embed="rId19" cstate="print"/>
+                    <a:srcRect/>
+                    <a:stretch>
+                      <a:fillRect/>
+                    </a:stretch>
+                  </pic:blipFill>
+                  <pic:spPr bwMode="auto">
+                    <a:xfrm>
+                      <a:off x="0" y="0"/>
+                      <a:ext cx="4459620" cy="3289365"/>
+                    </a:xfrm>
+                    <a:prstGeom prst="rect">
+                      <a:avLst/>
+                    </a:prstGeom>
+                    <a:noFill/>
+                    <a:ln w="9525">
+                      <a:noFill/>
+                      <a:miter lim="800000"/>
+                      <a:headEnd/>
+                      <a:tailEnd/>
+                    </a:ln>
+                  </pic:spPr>
+                </pic:pic>
+              </a:graphicData>
+            </a:graphic>
+          </wp:inline>
+        </w:drawing>
+      </w:r>
+    </w:p>
+    <w:p>
+      <w:pPr>
+        <w:pStyle w:val="Prrafodelista"/>
+        <w:numPr>
+          <w:ilvl w:val="0"/>
+          <w:numId w:val="6"/>
+        </w:numPr>
+      </w:pPr>
+      <w:r>
+        <w:t xml:space="preserve">Volver a entrar a la propiedades del proyecto, </w:t>
+      </w:r>
+      <w:proofErr w:type="spellStart"/>
+      <w:r>
+        <w:t>click</w:t>
+      </w:r>
+      <w:proofErr w:type="spellEnd"/>
+      <w:r>
+        <w:t xml:space="preserve"> en </w:t>
+      </w:r>
+      <w:proofErr w:type="spellStart"/>
+      <w:r>
+        <w:t>run</w:t>
+      </w:r>
+      <w:proofErr w:type="spellEnd"/>
+      <w:r>
+        <w:t xml:space="preserve"> y seleccionar “Apache </w:t>
+      </w:r>
+      <w:proofErr w:type="spellStart"/>
+      <w:r>
+        <w:t>Tomcat</w:t>
+      </w:r>
+      <w:proofErr w:type="spellEnd"/>
+      <w:r>
+        <w:t xml:space="preserve"> </w:t>
+      </w:r>
+      <w:proofErr w:type="spellStart"/>
+      <w:r>
+        <w:t>or</w:t>
+      </w:r>
+      <w:proofErr w:type="spellEnd"/>
+      <w:r>
+        <w:t xml:space="preserve"> </w:t>
+      </w:r>
+      <w:proofErr w:type="spellStart"/>
+      <w:r>
+        <w:t>TomEE</w:t>
+      </w:r>
+      <w:proofErr w:type="spellEnd"/>
+      <w:r>
+        <w:t xml:space="preserve">” como servidor y dar </w:t>
+      </w:r>
+      <w:proofErr w:type="spellStart"/>
+      <w:r>
+        <w:t>click</w:t>
+      </w:r>
+      <w:proofErr w:type="spellEnd"/>
+      <w:r>
+        <w:t xml:space="preserve"> en Ok. Posterior a eso hay que compilar con la </w:t>
+      </w:r>
+      <w:proofErr w:type="spellStart"/>
+      <w:r>
+        <w:t>opcion</w:t>
+      </w:r>
+      <w:proofErr w:type="spellEnd"/>
+      <w:r>
+        <w:t xml:space="preserve"> </w:t>
+      </w:r>
+      <w:proofErr w:type="spellStart"/>
+      <w:r>
+        <w:t>Clean</w:t>
+      </w:r>
+      <w:proofErr w:type="spellEnd"/>
+      <w:r>
+        <w:t xml:space="preserve"> and </w:t>
+      </w:r>
+      <w:proofErr w:type="spellStart"/>
+      <w:r>
+        <w:t>Build</w:t>
+      </w:r>
+      <w:proofErr w:type="spellEnd"/>
+      <w:r>
+        <w:t>.</w:t>
+      </w:r>
+    </w:p>
+    <w:p>
+      <w:pPr>
+        <w:rPr>
+          <w:b/>
           <w:sz w:val="32"/>
           <w:szCs w:val="32"/>
         </w:rPr>
       </w:pPr>
+      <w:r>
+        <w:rPr>
+          <w:noProof/>
+          <w:lang w:eastAsia="es-MX"/>
+        </w:rPr>
+        <w:drawing>
+          <wp:inline distT="0" distB="0" distL="0" distR="0">
+            <wp:extent cx="4867275" cy="3558932"/>
+            <wp:effectExtent l="19050" t="0" r="9525" b="0"/>
+            <wp:docPr id="21" name="Imagen 10"/>
+            <wp:cNvGraphicFramePr>
+              <a:graphicFrameLocks xmlns:a="http://schemas.openxmlformats.org/drawingml/2006/main" noChangeAspect="1"/>
+            </wp:cNvGraphicFramePr>
+            <a:graphic xmlns:a="http://schemas.openxmlformats.org/drawingml/2006/main">
+              <a:graphicData uri="http://schemas.openxmlformats.org/drawingml/2006/picture">
+                <pic:pic xmlns:pic="http://schemas.openxmlformats.org/drawingml/2006/picture">
+                  <pic:nvPicPr>
+                    <pic:cNvPr id="0" name="Picture 10"/>
+                    <pic:cNvPicPr>
+                      <a:picLocks noChangeAspect="1" noChangeArrowheads="1"/>
+                    </pic:cNvPicPr>
+                  </pic:nvPicPr>
+                  <pic:blipFill>
+                    <a:blip r:embed="rId20" cstate="print"/>
+                    <a:srcRect/>
+                    <a:stretch>
+                      <a:fillRect/>
+                    </a:stretch>
+                  </pic:blipFill>
+                  <pic:spPr bwMode="auto">
+                    <a:xfrm>
+                      <a:off x="0" y="0"/>
+                      <a:ext cx="4867275" cy="3558932"/>
+                    </a:xfrm>
+                    <a:prstGeom prst="rect">
+                      <a:avLst/>
+                    </a:prstGeom>
+                    <a:noFill/>
+                    <a:ln w="9525">
+                      <a:noFill/>
+                      <a:miter lim="800000"/>
+                      <a:headEnd/>
+                      <a:tailEnd/>
+                    </a:ln>
+                  </pic:spPr>
+                </pic:pic>
+              </a:graphicData>
+            </a:graphic>
+          </wp:inline>
+        </w:drawing>
+      </w:r>
       <w:r>
         <w:rPr>
           <w:b/>
@@ -1227,14 +1580,24 @@
       </w:r>
     </w:p>
     <w:p>
-      <w:hyperlink r:id="rId18" w:history="1">
+      <w:pPr>
+        <w:pStyle w:val="Prrafodelista"/>
+        <w:ind w:left="360"/>
+      </w:pPr>
+      <w:hyperlink r:id="rId21" w:history="1">
         <w:r>
           <w:rPr>
             <w:rStyle w:val="Hipervnculo"/>
           </w:rPr>
-          <w:t>http://sourceforge.net/projects/opencvlibrary/files/opencv-win/2.4.11/opencv-2.4.11.exe/download</w:t>
+          <w:t>http://sourceforge.net/projects/opencvlibrary/files/opencv-win/3.0.0/opencv-3.0.0.exe/download</w:t>
         </w:r>
       </w:hyperlink>
+    </w:p>
+    <w:p>
+      <w:pPr>
+        <w:pStyle w:val="Prrafodelista"/>
+        <w:ind w:left="360"/>
+      </w:pPr>
     </w:p>
     <w:p>
       <w:pPr>
@@ -1285,7 +1648,7 @@
                     </pic:cNvPicPr>
                   </pic:nvPicPr>
                   <pic:blipFill>
-                    <a:blip r:embed="rId19" cstate="email"/>
+                    <a:blip r:embed="rId22" cstate="email"/>
                     <a:srcRect/>
                     <a:stretch>
                       <a:fillRect/>
@@ -1315,6 +1678,11 @@
       </w:r>
     </w:p>
     <w:p>
+      <w:r>
+        <w:br w:type="page"/>
+      </w:r>
+    </w:p>
+    <w:p>
       <w:pPr>
         <w:pStyle w:val="Prrafodelista"/>
         <w:numPr>
@@ -1323,6 +1691,7 @@
         </w:numPr>
       </w:pPr>
       <w:r>
+        <w:lastRenderedPageBreak/>
         <w:t>De la ventana emergente elijan la opción Configuración Avanzada</w:t>
       </w:r>
     </w:p>
@@ -1332,7 +1701,6 @@
           <w:noProof/>
           <w:lang w:eastAsia="es-MX"/>
         </w:rPr>
-        <w:lastRenderedPageBreak/>
         <w:drawing>
           <wp:inline distT="0" distB="0" distL="0" distR="0">
             <wp:extent cx="5612130" cy="2658747"/>
@@ -1351,7 +1719,7 @@
                     </pic:cNvPicPr>
                   </pic:nvPicPr>
                   <pic:blipFill>
-                    <a:blip r:embed="rId20" cstate="email"/>
+                    <a:blip r:embed="rId23" cstate="email"/>
                     <a:srcRect/>
                     <a:stretch>
                       <a:fillRect/>
@@ -1424,7 +1792,7 @@
                     </pic:cNvPicPr>
                   </pic:nvPicPr>
                   <pic:blipFill>
-                    <a:blip r:embed="rId21" cstate="email"/>
+                    <a:blip r:embed="rId24" cstate="email"/>
                     <a:srcRect/>
                     <a:stretch>
                       <a:fillRect/>
@@ -1511,7 +1879,7 @@
                     </pic:cNvPicPr>
                   </pic:nvPicPr>
                   <pic:blipFill>
-                    <a:blip r:embed="rId22" cstate="email"/>
+                    <a:blip r:embed="rId25" cstate="email"/>
                     <a:srcRect/>
                     <a:stretch>
                       <a:fillRect/>
@@ -1682,7 +2050,7 @@
                     </pic:cNvPicPr>
                   </pic:nvPicPr>
                   <pic:blipFill>
-                    <a:blip r:embed="rId23" cstate="email"/>
+                    <a:blip r:embed="rId26" cstate="email"/>
                     <a:srcRect/>
                     <a:stretch>
                       <a:fillRect/>
@@ -1765,7 +2133,7 @@
       <w:r>
         <w:t xml:space="preserve"> </w:t>
       </w:r>
-      <w:hyperlink r:id="rId24" w:history="1">
+      <w:hyperlink r:id="rId27" w:history="1">
         <w:r>
           <w:rPr>
             <w:rStyle w:val="Hipervnculo"/>
@@ -1796,7 +2164,13 @@
       </w:r>
       <w:proofErr w:type="spellEnd"/>
       <w:r>
-        <w:t xml:space="preserve"> propiedad en Mi Equipo</w:t>
+        <w:t xml:space="preserve"> propiedad</w:t>
+      </w:r>
+      <w:r>
+        <w:t>es</w:t>
+      </w:r>
+      <w:r>
+        <w:t xml:space="preserve"> en Mi Equipo</w:t>
       </w:r>
     </w:p>
     <w:p>
@@ -1828,7 +2202,7 @@
                     </pic:cNvPicPr>
                   </pic:nvPicPr>
                   <pic:blipFill>
-                    <a:blip r:embed="rId19" cstate="email"/>
+                    <a:blip r:embed="rId22" cstate="email"/>
                     <a:srcRect/>
                     <a:stretch>
                       <a:fillRect/>
@@ -1899,7 +2273,7 @@
                     </pic:cNvPicPr>
                   </pic:nvPicPr>
                   <pic:blipFill>
-                    <a:blip r:embed="rId20" cstate="email"/>
+                    <a:blip r:embed="rId23" cstate="email"/>
                     <a:srcRect/>
                     <a:stretch>
                       <a:fillRect/>
@@ -1972,7 +2346,7 @@
                     </pic:cNvPicPr>
                   </pic:nvPicPr>
                   <pic:blipFill>
-                    <a:blip r:embed="rId21" cstate="email"/>
+                    <a:blip r:embed="rId24" cstate="email"/>
                     <a:srcRect/>
                     <a:stretch>
                       <a:fillRect/>
@@ -2073,7 +2447,7 @@
                     </pic:cNvPicPr>
                   </pic:nvPicPr>
                   <pic:blipFill>
-                    <a:blip r:embed="rId25" cstate="email"/>
+                    <a:blip r:embed="rId28" cstate="email"/>
                     <a:srcRect/>
                     <a:stretch>
                       <a:fillRect/>
@@ -2120,14 +2494,12 @@
         </w:rPr>
         <w:t xml:space="preserve">la ruta donde </w:t>
       </w:r>
-      <w:proofErr w:type="spellStart"/>
-      <w:r>
-        <w:rPr>
-          <w:b/>
-        </w:rPr>
-        <w:t>esta</w:t>
-      </w:r>
-      <w:proofErr w:type="spellEnd"/>
+      <w:r>
+        <w:rPr>
+          <w:b/>
+        </w:rPr>
+        <w:t>está</w:t>
+      </w:r>
       <w:r>
         <w:rPr>
           <w:b/>
@@ -2244,7 +2616,7 @@
                     </pic:cNvPicPr>
                   </pic:nvPicPr>
                   <pic:blipFill>
-                    <a:blip r:embed="rId26" cstate="email"/>
+                    <a:blip r:embed="rId29" cstate="email"/>
                     <a:srcRect/>
                     <a:stretch>
                       <a:fillRect/>
@@ -2289,6 +2661,170 @@
       </w:pPr>
       <w:r>
         <w:lastRenderedPageBreak/>
+        <w:t xml:space="preserve">Ejecutar el archivo run.bat, este archivo se necesita </w:t>
+      </w:r>
+      <w:r>
+        <w:t>ejecutar</w:t>
+      </w:r>
+      <w:r>
+        <w:t xml:space="preserve"> cada vez que vamos a trabajar con la base de datos o java </w:t>
+      </w:r>
+      <w:proofErr w:type="spellStart"/>
+      <w:r>
+        <w:t>sensei</w:t>
+      </w:r>
+      <w:proofErr w:type="spellEnd"/>
+      <w:r>
+        <w:t>.</w:t>
+      </w:r>
+    </w:p>
+    <w:p>
+      <w:pPr>
+        <w:pStyle w:val="Prrafodelista"/>
+        <w:ind w:left="360"/>
+        <w:jc w:val="both"/>
+      </w:pPr>
+      <w:r>
+        <w:rPr>
+          <w:noProof/>
+          <w:lang w:eastAsia="es-MX"/>
+        </w:rPr>
+        <w:drawing>
+          <wp:inline distT="0" distB="0" distL="0" distR="0">
+            <wp:extent cx="4963978" cy="3171825"/>
+            <wp:effectExtent l="19050" t="0" r="8072" b="0"/>
+            <wp:docPr id="37" name="Imagen 37"/>
+            <wp:cNvGraphicFramePr>
+              <a:graphicFrameLocks xmlns:a="http://schemas.openxmlformats.org/drawingml/2006/main" noChangeAspect="1"/>
+            </wp:cNvGraphicFramePr>
+            <a:graphic xmlns:a="http://schemas.openxmlformats.org/drawingml/2006/main">
+              <a:graphicData uri="http://schemas.openxmlformats.org/drawingml/2006/picture">
+                <pic:pic xmlns:pic="http://schemas.openxmlformats.org/drawingml/2006/picture">
+                  <pic:nvPicPr>
+                    <pic:cNvPr id="0" name="Picture 37"/>
+                    <pic:cNvPicPr>
+                      <a:picLocks noChangeAspect="1" noChangeArrowheads="1"/>
+                    </pic:cNvPicPr>
+                  </pic:nvPicPr>
+                  <pic:blipFill>
+                    <a:blip r:embed="rId30" cstate="email"/>
+                    <a:srcRect/>
+                    <a:stretch>
+                      <a:fillRect/>
+                    </a:stretch>
+                  </pic:blipFill>
+                  <pic:spPr bwMode="auto">
+                    <a:xfrm>
+                      <a:off x="0" y="0"/>
+                      <a:ext cx="4970318" cy="3175876"/>
+                    </a:xfrm>
+                    <a:prstGeom prst="rect">
+                      <a:avLst/>
+                    </a:prstGeom>
+                    <a:noFill/>
+                    <a:ln w="9525">
+                      <a:noFill/>
+                      <a:miter lim="800000"/>
+                      <a:headEnd/>
+                      <a:tailEnd/>
+                    </a:ln>
+                  </pic:spPr>
+                </pic:pic>
+              </a:graphicData>
+            </a:graphic>
+          </wp:inline>
+        </w:drawing>
+      </w:r>
+      <w:r>
+        <w:br w:type="page"/>
+      </w:r>
+    </w:p>
+    <w:p>
+      <w:pPr>
+        <w:pStyle w:val="Prrafodelista"/>
+        <w:numPr>
+          <w:ilvl w:val="0"/>
+          <w:numId w:val="4"/>
+        </w:numPr>
+        <w:jc w:val="both"/>
+      </w:pPr>
+      <w:r>
+        <w:lastRenderedPageBreak/>
+        <w:t>Deberá quedar una consola activada, no la cierren ya que es la base de datos en ejecución.</w:t>
+      </w:r>
+    </w:p>
+    <w:p>
+      <w:pPr>
+        <w:pStyle w:val="Prrafodelista"/>
+        <w:ind w:left="360"/>
+        <w:jc w:val="both"/>
+        <w:rPr>
+          <w:noProof/>
+          <w:lang w:eastAsia="es-MX"/>
+        </w:rPr>
+      </w:pPr>
+      <w:r>
+        <w:rPr>
+          <w:noProof/>
+          <w:lang w:eastAsia="es-MX"/>
+        </w:rPr>
+        <w:drawing>
+          <wp:inline distT="0" distB="0" distL="0" distR="0">
+            <wp:extent cx="5612130" cy="2923153"/>
+            <wp:effectExtent l="19050" t="0" r="7620" b="0"/>
+            <wp:docPr id="40" name="Imagen 40"/>
+            <wp:cNvGraphicFramePr>
+              <a:graphicFrameLocks xmlns:a="http://schemas.openxmlformats.org/drawingml/2006/main" noChangeAspect="1"/>
+            </wp:cNvGraphicFramePr>
+            <a:graphic xmlns:a="http://schemas.openxmlformats.org/drawingml/2006/main">
+              <a:graphicData uri="http://schemas.openxmlformats.org/drawingml/2006/picture">
+                <pic:pic xmlns:pic="http://schemas.openxmlformats.org/drawingml/2006/picture">
+                  <pic:nvPicPr>
+                    <pic:cNvPr id="0" name="Picture 40"/>
+                    <pic:cNvPicPr>
+                      <a:picLocks noChangeAspect="1" noChangeArrowheads="1"/>
+                    </pic:cNvPicPr>
+                  </pic:nvPicPr>
+                  <pic:blipFill>
+                    <a:blip r:embed="rId31" cstate="email"/>
+                    <a:srcRect/>
+                    <a:stretch>
+                      <a:fillRect/>
+                    </a:stretch>
+                  </pic:blipFill>
+                  <pic:spPr bwMode="auto">
+                    <a:xfrm>
+                      <a:off x="0" y="0"/>
+                      <a:ext cx="5612130" cy="2923153"/>
+                    </a:xfrm>
+                    <a:prstGeom prst="rect">
+                      <a:avLst/>
+                    </a:prstGeom>
+                    <a:noFill/>
+                    <a:ln w="9525">
+                      <a:noFill/>
+                      <a:miter lim="800000"/>
+                      <a:headEnd/>
+                      <a:tailEnd/>
+                    </a:ln>
+                  </pic:spPr>
+                </pic:pic>
+              </a:graphicData>
+            </a:graphic>
+          </wp:inline>
+        </w:drawing>
+      </w:r>
+    </w:p>
+    <w:p>
+      <w:pPr>
+        <w:pStyle w:val="Prrafodelista"/>
+        <w:numPr>
+          <w:ilvl w:val="0"/>
+          <w:numId w:val="4"/>
+        </w:numPr>
+        <w:jc w:val="both"/>
+      </w:pPr>
+      <w:r>
         <w:t xml:space="preserve">Ejecutar el archivo updatedatabase.cmd </w:t>
       </w:r>
       <w:r>
@@ -2327,7 +2863,7 @@
           <wp:inline distT="0" distB="0" distL="0" distR="0">
             <wp:extent cx="5335577" cy="3743325"/>
             <wp:effectExtent l="19050" t="0" r="0" b="0"/>
-            <wp:docPr id="34" name="Imagen 34"/>
+            <wp:docPr id="23" name="Imagen 34"/>
             <wp:cNvGraphicFramePr>
               <a:graphicFrameLocks xmlns:a="http://schemas.openxmlformats.org/drawingml/2006/main" noChangeAspect="1"/>
             </wp:cNvGraphicFramePr>
@@ -2341,7 +2877,7 @@
                     </pic:cNvPicPr>
                   </pic:nvPicPr>
                   <pic:blipFill>
-                    <a:blip r:embed="rId27" cstate="email"/>
+                    <a:blip r:embed="rId32" cstate="email"/>
                     <a:srcRect/>
                     <a:stretch>
                       <a:fillRect/>
@@ -2371,160 +2907,6 @@
       </w:r>
     </w:p>
     <w:p>
-      <w:pPr>
-        <w:pStyle w:val="Prrafodelista"/>
-        <w:numPr>
-          <w:ilvl w:val="0"/>
-          <w:numId w:val="4"/>
-        </w:numPr>
-        <w:jc w:val="both"/>
-      </w:pPr>
-      <w:r>
-        <w:t xml:space="preserve">Ejecutar el archivo run.bat, este archivo se necesita configurar cada vez que vamos a trabajar con la base de datos o java </w:t>
-      </w:r>
-      <w:proofErr w:type="spellStart"/>
-      <w:r>
-        <w:t>sensei</w:t>
-      </w:r>
-      <w:proofErr w:type="spellEnd"/>
-      <w:r>
-        <w:t>.</w:t>
-      </w:r>
-    </w:p>
-    <w:p>
-      <w:pPr>
-        <w:pStyle w:val="Prrafodelista"/>
-        <w:ind w:left="360"/>
-        <w:jc w:val="both"/>
-      </w:pPr>
-      <w:r>
-        <w:rPr>
-          <w:noProof/>
-          <w:lang w:eastAsia="es-MX"/>
-        </w:rPr>
-        <w:drawing>
-          <wp:inline distT="0" distB="0" distL="0" distR="0">
-            <wp:extent cx="4963978" cy="3171825"/>
-            <wp:effectExtent l="19050" t="0" r="8072" b="0"/>
-            <wp:docPr id="37" name="Imagen 37"/>
-            <wp:cNvGraphicFramePr>
-              <a:graphicFrameLocks xmlns:a="http://schemas.openxmlformats.org/drawingml/2006/main" noChangeAspect="1"/>
-            </wp:cNvGraphicFramePr>
-            <a:graphic xmlns:a="http://schemas.openxmlformats.org/drawingml/2006/main">
-              <a:graphicData uri="http://schemas.openxmlformats.org/drawingml/2006/picture">
-                <pic:pic xmlns:pic="http://schemas.openxmlformats.org/drawingml/2006/picture">
-                  <pic:nvPicPr>
-                    <pic:cNvPr id="0" name="Picture 37"/>
-                    <pic:cNvPicPr>
-                      <a:picLocks noChangeAspect="1" noChangeArrowheads="1"/>
-                    </pic:cNvPicPr>
-                  </pic:nvPicPr>
-                  <pic:blipFill>
-                    <a:blip r:embed="rId28" cstate="email"/>
-                    <a:srcRect/>
-                    <a:stretch>
-                      <a:fillRect/>
-                    </a:stretch>
-                  </pic:blipFill>
-                  <pic:spPr bwMode="auto">
-                    <a:xfrm>
-                      <a:off x="0" y="0"/>
-                      <a:ext cx="4970318" cy="3175876"/>
-                    </a:xfrm>
-                    <a:prstGeom prst="rect">
-                      <a:avLst/>
-                    </a:prstGeom>
-                    <a:noFill/>
-                    <a:ln w="9525">
-                      <a:noFill/>
-                      <a:miter lim="800000"/>
-                      <a:headEnd/>
-                      <a:tailEnd/>
-                    </a:ln>
-                  </pic:spPr>
-                </pic:pic>
-              </a:graphicData>
-            </a:graphic>
-          </wp:inline>
-        </w:drawing>
-      </w:r>
-      <w:r>
-        <w:br w:type="page"/>
-      </w:r>
-    </w:p>
-    <w:p>
-      <w:pPr>
-        <w:pStyle w:val="Prrafodelista"/>
-        <w:numPr>
-          <w:ilvl w:val="0"/>
-          <w:numId w:val="4"/>
-        </w:numPr>
-        <w:jc w:val="both"/>
-      </w:pPr>
-      <w:r>
-        <w:lastRenderedPageBreak/>
-        <w:t>Deberá quedar una consola activada, no la cierren ya que es la base de datos en ejecución.</w:t>
-      </w:r>
-    </w:p>
-    <w:p>
-      <w:pPr>
-        <w:pStyle w:val="Prrafodelista"/>
-        <w:ind w:left="360"/>
-        <w:jc w:val="both"/>
-      </w:pPr>
-      <w:r>
-        <w:rPr>
-          <w:noProof/>
-          <w:lang w:eastAsia="es-MX"/>
-        </w:rPr>
-        <w:drawing>
-          <wp:inline distT="0" distB="0" distL="0" distR="0">
-            <wp:extent cx="5612130" cy="2923153"/>
-            <wp:effectExtent l="19050" t="0" r="7620" b="0"/>
-            <wp:docPr id="40" name="Imagen 40"/>
-            <wp:cNvGraphicFramePr>
-              <a:graphicFrameLocks xmlns:a="http://schemas.openxmlformats.org/drawingml/2006/main" noChangeAspect="1"/>
-            </wp:cNvGraphicFramePr>
-            <a:graphic xmlns:a="http://schemas.openxmlformats.org/drawingml/2006/main">
-              <a:graphicData uri="http://schemas.openxmlformats.org/drawingml/2006/picture">
-                <pic:pic xmlns:pic="http://schemas.openxmlformats.org/drawingml/2006/picture">
-                  <pic:nvPicPr>
-                    <pic:cNvPr id="0" name="Picture 40"/>
-                    <pic:cNvPicPr>
-                      <a:picLocks noChangeAspect="1" noChangeArrowheads="1"/>
-                    </pic:cNvPicPr>
-                  </pic:nvPicPr>
-                  <pic:blipFill>
-                    <a:blip r:embed="rId29" cstate="email"/>
-                    <a:srcRect/>
-                    <a:stretch>
-                      <a:fillRect/>
-                    </a:stretch>
-                  </pic:blipFill>
-                  <pic:spPr bwMode="auto">
-                    <a:xfrm>
-                      <a:off x="0" y="0"/>
-                      <a:ext cx="5612130" cy="2923153"/>
-                    </a:xfrm>
-                    <a:prstGeom prst="rect">
-                      <a:avLst/>
-                    </a:prstGeom>
-                    <a:noFill/>
-                    <a:ln w="9525">
-                      <a:noFill/>
-                      <a:miter lim="800000"/>
-                      <a:headEnd/>
-                      <a:tailEnd/>
-                    </a:ln>
-                  </pic:spPr>
-                </pic:pic>
-              </a:graphicData>
-            </a:graphic>
-          </wp:inline>
-        </w:drawing>
-      </w:r>
-    </w:p>
-    <w:p>
       <w:r>
         <w:br w:type="page"/>
       </w:r>
@@ -2595,7 +2977,7 @@
                     </pic:cNvPicPr>
                   </pic:nvPicPr>
                   <pic:blipFill>
-                    <a:blip r:embed="rId30" cstate="print"/>
+                    <a:blip r:embed="rId33" cstate="print"/>
                     <a:srcRect/>
                     <a:stretch>
                       <a:fillRect/>
@@ -2686,7 +3068,7 @@
                     </pic:cNvPicPr>
                   </pic:nvPicPr>
                   <pic:blipFill>
-                    <a:blip r:embed="rId31" cstate="print"/>
+                    <a:blip r:embed="rId34" cstate="print"/>
                     <a:srcRect/>
                     <a:stretch>
                       <a:fillRect/>
@@ -2762,7 +3144,7 @@
                     </pic:cNvPicPr>
                   </pic:nvPicPr>
                   <pic:blipFill>
-                    <a:blip r:embed="rId32" cstate="print"/>
+                    <a:blip r:embed="rId35" cstate="print"/>
                     <a:srcRect/>
                     <a:stretch>
                       <a:fillRect/>
@@ -2793,24 +3175,89 @@
     </w:p>
     <w:p>
       <w:pPr>
-        <w:pStyle w:val="Prrafodelista"/>
-        <w:numPr>
-          <w:ilvl w:val="0"/>
-          <w:numId w:val="5"/>
-        </w:numPr>
         <w:jc w:val="both"/>
       </w:pPr>
-      <w:r>
+    </w:p>
+    <w:p>
+      <w:pPr>
+        <w:jc w:val="both"/>
+        <w:rPr>
+          <w:sz w:val="32"/>
+          <w:szCs w:val="32"/>
+        </w:rPr>
+      </w:pPr>
+      <w:r>
+        <w:rPr>
+          <w:sz w:val="32"/>
+          <w:szCs w:val="32"/>
+        </w:rPr>
         <w:t xml:space="preserve">La aplicación se ejecuta desde </w:t>
       </w:r>
-      <w:hyperlink r:id="rId33" w:history="1">
+      <w:hyperlink r:id="rId36" w:history="1">
         <w:r>
           <w:rPr>
             <w:rStyle w:val="Hipervnculo"/>
+            <w:sz w:val="32"/>
+            <w:szCs w:val="32"/>
           </w:rPr>
           <w:t>http://javasensei.ddns.net/javasensei</w:t>
         </w:r>
       </w:hyperlink>
+      <w:r>
+        <w:rPr>
+          <w:sz w:val="32"/>
+          <w:szCs w:val="32"/>
+        </w:rPr>
+        <w:t xml:space="preserve">. Si no usan esa </w:t>
+      </w:r>
+      <w:proofErr w:type="spellStart"/>
+      <w:r>
+        <w:rPr>
+          <w:sz w:val="32"/>
+          <w:szCs w:val="32"/>
+        </w:rPr>
+        <w:t>url</w:t>
+      </w:r>
+      <w:proofErr w:type="spellEnd"/>
+      <w:r>
+        <w:rPr>
+          <w:sz w:val="32"/>
+          <w:szCs w:val="32"/>
+        </w:rPr>
+        <w:t xml:space="preserve"> </w:t>
+      </w:r>
+      <w:proofErr w:type="spellStart"/>
+      <w:r>
+        <w:rPr>
+          <w:sz w:val="32"/>
+          <w:szCs w:val="32"/>
+        </w:rPr>
+        <w:t>facebook</w:t>
+      </w:r>
+      <w:proofErr w:type="spellEnd"/>
+      <w:r>
+        <w:rPr>
+          <w:sz w:val="32"/>
+          <w:szCs w:val="32"/>
+        </w:rPr>
+        <w:t xml:space="preserve"> les marcara un error al hacer </w:t>
+      </w:r>
+      <w:proofErr w:type="spellStart"/>
+      <w:r>
+        <w:rPr>
+          <w:sz w:val="32"/>
+          <w:szCs w:val="32"/>
+        </w:rPr>
+        <w:t>login</w:t>
+      </w:r>
+      <w:proofErr w:type="spellEnd"/>
+      <w:r>
+        <w:rPr>
+          <w:sz w:val="32"/>
+          <w:szCs w:val="32"/>
+        </w:rPr>
+        <w:t>.</w:t>
+      </w:r>
     </w:p>
     <w:p>
       <w:pPr>
@@ -3098,6 +3545,95 @@
     </w:lvl>
   </w:abstractNum>
   <w:abstractNum w:abstractNumId="3">
+    <w:nsid w:val="325A63E2"/>
+    <w:multiLevelType w:val="hybridMultilevel"/>
+    <w:tmpl w:val="D654FE9E"/>
+    <w:lvl w:ilvl="0" w:tplc="080A000F">
+      <w:start w:val="1"/>
+      <w:numFmt w:val="decimal"/>
+      <w:lvlText w:val="%1."/>
+      <w:lvlJc w:val="left"/>
+      <w:pPr>
+        <w:ind w:left="360" w:hanging="360"/>
+      </w:pPr>
+      <w:rPr>
+        <w:rFonts w:hint="default"/>
+      </w:rPr>
+    </w:lvl>
+    <w:lvl w:ilvl="1" w:tplc="080A0019" w:tentative="1">
+      <w:start w:val="1"/>
+      <w:numFmt w:val="lowerLetter"/>
+      <w:lvlText w:val="%2."/>
+      <w:lvlJc w:val="left"/>
+      <w:pPr>
+        <w:ind w:left="1080" w:hanging="360"/>
+      </w:pPr>
+    </w:lvl>
+    <w:lvl w:ilvl="2" w:tplc="080A001B" w:tentative="1">
+      <w:start w:val="1"/>
+      <w:numFmt w:val="lowerRoman"/>
+      <w:lvlText w:val="%3."/>
+      <w:lvlJc w:val="right"/>
+      <w:pPr>
+        <w:ind w:left="1800" w:hanging="180"/>
+      </w:pPr>
+    </w:lvl>
+    <w:lvl w:ilvl="3" w:tplc="080A000F" w:tentative="1">
+      <w:start w:val="1"/>
+      <w:numFmt w:val="decimal"/>
+      <w:lvlText w:val="%4."/>
+      <w:lvlJc w:val="left"/>
+      <w:pPr>
+        <w:ind w:left="2520" w:hanging="360"/>
+      </w:pPr>
+    </w:lvl>
+    <w:lvl w:ilvl="4" w:tplc="080A0019" w:tentative="1">
+      <w:start w:val="1"/>
+      <w:numFmt w:val="lowerLetter"/>
+      <w:lvlText w:val="%5."/>
+      <w:lvlJc w:val="left"/>
+      <w:pPr>
+        <w:ind w:left="3240" w:hanging="360"/>
+      </w:pPr>
+    </w:lvl>
+    <w:lvl w:ilvl="5" w:tplc="080A001B" w:tentative="1">
+      <w:start w:val="1"/>
+      <w:numFmt w:val="lowerRoman"/>
+      <w:lvlText w:val="%6."/>
+      <w:lvlJc w:val="right"/>
+      <w:pPr>
+        <w:ind w:left="3960" w:hanging="180"/>
+      </w:pPr>
+    </w:lvl>
+    <w:lvl w:ilvl="6" w:tplc="080A000F" w:tentative="1">
+      <w:start w:val="1"/>
+      <w:numFmt w:val="decimal"/>
+      <w:lvlText w:val="%7."/>
+      <w:lvlJc w:val="left"/>
+      <w:pPr>
+        <w:ind w:left="4680" w:hanging="360"/>
+      </w:pPr>
+    </w:lvl>
+    <w:lvl w:ilvl="7" w:tplc="080A0019" w:tentative="1">
+      <w:start w:val="1"/>
+      <w:numFmt w:val="lowerLetter"/>
+      <w:lvlText w:val="%8."/>
+      <w:lvlJc w:val="left"/>
+      <w:pPr>
+        <w:ind w:left="5400" w:hanging="360"/>
+      </w:pPr>
+    </w:lvl>
+    <w:lvl w:ilvl="8" w:tplc="080A001B" w:tentative="1">
+      <w:start w:val="1"/>
+      <w:numFmt w:val="lowerRoman"/>
+      <w:lvlText w:val="%9."/>
+      <w:lvlJc w:val="right"/>
+      <w:pPr>
+        <w:ind w:left="6120" w:hanging="180"/>
+      </w:pPr>
+    </w:lvl>
+  </w:abstractNum>
+  <w:abstractNum w:abstractNumId="4">
     <w:nsid w:val="3AD82BD8"/>
     <w:multiLevelType w:val="hybridMultilevel"/>
     <w:tmpl w:val="8710004E"/>
@@ -3186,7 +3722,7 @@
       </w:pPr>
     </w:lvl>
   </w:abstractNum>
-  <w:abstractNum w:abstractNumId="4">
+  <w:abstractNum w:abstractNumId="5">
     <w:nsid w:val="636A2043"/>
     <w:multiLevelType w:val="hybridMultilevel"/>
     <w:tmpl w:val="44A499DC"/>
@@ -3276,10 +3812,10 @@
     </w:lvl>
   </w:abstractNum>
   <w:num w:numId="1">
-    <w:abstractNumId w:val="3"/>
+    <w:abstractNumId w:val="4"/>
   </w:num>
   <w:num w:numId="2">
-    <w:abstractNumId w:val="4"/>
+    <w:abstractNumId w:val="5"/>
   </w:num>
   <w:num w:numId="3">
     <w:abstractNumId w:val="1"/>
@@ -3289,6 +3825,9 @@
   </w:num>
   <w:num w:numId="5">
     <w:abstractNumId w:val="0"/>
+  </w:num>
+  <w:num w:numId="6">
+    <w:abstractNumId w:val="3"/>
   </w:num>
 </w:numbering>
 </file>
@@ -3825,7 +4364,7 @@
 </file>
 
 <file path=customXml/itemProps1.xml><?xml version="1.0" encoding="utf-8"?>
-<ds:datastoreItem xmlns:ds="http://schemas.openxmlformats.org/officeDocument/2006/customXml" ds:itemID="{4636F321-537F-4900-9240-737794D00EDC}">
+<ds:datastoreItem xmlns:ds="http://schemas.openxmlformats.org/officeDocument/2006/customXml" ds:itemID="{AA063109-A772-4814-83E4-3B89D8280D8E}">
   <ds:schemaRefs>
     <ds:schemaRef ds:uri="http://schemas.openxmlformats.org/officeDocument/2006/bibliography"/>
   </ds:schemaRefs>

</xml_diff>

<commit_message>
Arregle algunos recursos para que se viera el codigo
</commit_message>
<xml_diff>
--- a/Instructivos/Instructivo de Ambiente.docx
+++ b/Instructivos/Instructivo de Ambiente.docx
@@ -666,12 +666,14 @@
       <w:r>
         <w:t xml:space="preserve"> </w:t>
       </w:r>
+      <w:proofErr w:type="spellStart"/>
       <w:r>
         <w:rPr>
           <w:b/>
         </w:rPr>
         <w:t>password</w:t>
       </w:r>
+      <w:proofErr w:type="spellEnd"/>
       <w:r>
         <w:rPr>
           <w:b/>
@@ -1161,10 +1163,361 @@
       <w:pPr>
         <w:rPr>
           <w:b/>
+        </w:rPr>
+      </w:pPr>
+      <w:r>
+        <w:rPr>
+          <w:b/>
+        </w:rPr>
+        <w:br w:type="page"/>
+      </w:r>
+    </w:p>
+    <w:p>
+      <w:pPr>
+        <w:pStyle w:val="Prrafodelista"/>
+        <w:ind w:left="360"/>
+        <w:jc w:val="center"/>
+        <w:rPr>
+          <w:b/>
+        </w:rPr>
+      </w:pPr>
+      <w:r>
+        <w:rPr>
+          <w:b/>
+        </w:rPr>
+        <w:lastRenderedPageBreak/>
+        <w:t>Error 404 servidor Apache</w:t>
+      </w:r>
+    </w:p>
+    <w:p>
+      <w:r>
+        <w:t xml:space="preserve">En caso de que el proyecto no se despliegue, marque error 404 o no se encuentre en el listado de aplicaciones en Apache, hacer </w:t>
+      </w:r>
+      <w:proofErr w:type="gramStart"/>
+      <w:r>
+        <w:t>los siguiente</w:t>
+      </w:r>
+      <w:proofErr w:type="gramEnd"/>
+    </w:p>
+    <w:p>
+      <w:pPr>
+        <w:pStyle w:val="Prrafodelista"/>
+        <w:numPr>
+          <w:ilvl w:val="0"/>
+          <w:numId w:val="6"/>
+        </w:numPr>
+      </w:pPr>
+      <w:r>
+        <w:t xml:space="preserve">Dar </w:t>
+      </w:r>
+      <w:proofErr w:type="spellStart"/>
+      <w:r>
+        <w:t>click</w:t>
+      </w:r>
+      <w:proofErr w:type="spellEnd"/>
+      <w:r>
+        <w:t xml:space="preserve"> secundario a la carpeta del proyecto</w:t>
+      </w:r>
+    </w:p>
+    <w:p>
+      <w:r>
+        <w:rPr>
+          <w:noProof/>
+          <w:lang w:eastAsia="es-MX"/>
+        </w:rPr>
+        <w:drawing>
+          <wp:inline distT="0" distB="0" distL="0" distR="0">
+            <wp:extent cx="2730352" cy="4552950"/>
+            <wp:effectExtent l="19050" t="0" r="0" b="0"/>
+            <wp:docPr id="18" name="Imagen 1"/>
+            <wp:cNvGraphicFramePr>
+              <a:graphicFrameLocks xmlns:a="http://schemas.openxmlformats.org/drawingml/2006/main" noChangeAspect="1"/>
+            </wp:cNvGraphicFramePr>
+            <a:graphic xmlns:a="http://schemas.openxmlformats.org/drawingml/2006/main">
+              <a:graphicData uri="http://schemas.openxmlformats.org/drawingml/2006/picture">
+                <pic:pic xmlns:pic="http://schemas.openxmlformats.org/drawingml/2006/picture">
+                  <pic:nvPicPr>
+                    <pic:cNvPr id="0" name="Picture 1"/>
+                    <pic:cNvPicPr>
+                      <a:picLocks noChangeAspect="1" noChangeArrowheads="1"/>
+                    </pic:cNvPicPr>
+                  </pic:nvPicPr>
+                  <pic:blipFill>
+                    <a:blip r:embed="rId18" cstate="print"/>
+                    <a:srcRect/>
+                    <a:stretch>
+                      <a:fillRect/>
+                    </a:stretch>
+                  </pic:blipFill>
+                  <pic:spPr bwMode="auto">
+                    <a:xfrm>
+                      <a:off x="0" y="0"/>
+                      <a:ext cx="2730352" cy="4552950"/>
+                    </a:xfrm>
+                    <a:prstGeom prst="rect">
+                      <a:avLst/>
+                    </a:prstGeom>
+                    <a:noFill/>
+                    <a:ln w="9525">
+                      <a:noFill/>
+                      <a:miter lim="800000"/>
+                      <a:headEnd/>
+                      <a:tailEnd/>
+                    </a:ln>
+                  </pic:spPr>
+                </pic:pic>
+              </a:graphicData>
+            </a:graphic>
+          </wp:inline>
+        </w:drawing>
+      </w:r>
+    </w:p>
+    <w:p>
+      <w:r>
+        <w:br w:type="page"/>
+      </w:r>
+    </w:p>
+    <w:p>
+      <w:pPr>
+        <w:pStyle w:val="Prrafodelista"/>
+        <w:numPr>
+          <w:ilvl w:val="0"/>
+          <w:numId w:val="6"/>
+        </w:numPr>
+      </w:pPr>
+      <w:r>
+        <w:lastRenderedPageBreak/>
+        <w:t xml:space="preserve">Ir a la </w:t>
+      </w:r>
+      <w:proofErr w:type="spellStart"/>
+      <w:r>
+        <w:t>seccion</w:t>
+      </w:r>
+      <w:proofErr w:type="spellEnd"/>
+      <w:r>
+        <w:t xml:space="preserve"> “</w:t>
+      </w:r>
+      <w:proofErr w:type="spellStart"/>
+      <w:r>
+        <w:t>Run</w:t>
+      </w:r>
+      <w:proofErr w:type="spellEnd"/>
+      <w:r>
+        <w:t xml:space="preserve">” y seleccionar como Server la opción &lt;No Server </w:t>
+      </w:r>
+      <w:proofErr w:type="spellStart"/>
+      <w:r>
+        <w:t>Selected</w:t>
+      </w:r>
+      <w:proofErr w:type="spellEnd"/>
+      <w:r>
+        <w:t xml:space="preserve">&gt;, después dar </w:t>
+      </w:r>
+      <w:proofErr w:type="spellStart"/>
+      <w:r>
+        <w:t>click</w:t>
+      </w:r>
+      <w:proofErr w:type="spellEnd"/>
+      <w:r>
+        <w:t xml:space="preserve"> en Ok.</w:t>
+      </w:r>
+    </w:p>
+    <w:p>
+      <w:r>
+        <w:rPr>
+          <w:noProof/>
+          <w:lang w:eastAsia="es-MX"/>
+        </w:rPr>
+        <w:drawing>
+          <wp:inline distT="0" distB="0" distL="0" distR="0">
+            <wp:extent cx="4457700" cy="3287949"/>
+            <wp:effectExtent l="19050" t="0" r="0" b="0"/>
+            <wp:docPr id="20" name="Imagen 4"/>
+            <wp:cNvGraphicFramePr>
+              <a:graphicFrameLocks xmlns:a="http://schemas.openxmlformats.org/drawingml/2006/main" noChangeAspect="1"/>
+            </wp:cNvGraphicFramePr>
+            <a:graphic xmlns:a="http://schemas.openxmlformats.org/drawingml/2006/main">
+              <a:graphicData uri="http://schemas.openxmlformats.org/drawingml/2006/picture">
+                <pic:pic xmlns:pic="http://schemas.openxmlformats.org/drawingml/2006/picture">
+                  <pic:nvPicPr>
+                    <pic:cNvPr id="0" name="Picture 4"/>
+                    <pic:cNvPicPr>
+                      <a:picLocks noChangeAspect="1" noChangeArrowheads="1"/>
+                    </pic:cNvPicPr>
+                  </pic:nvPicPr>
+                  <pic:blipFill>
+                    <a:blip r:embed="rId19" cstate="print"/>
+                    <a:srcRect/>
+                    <a:stretch>
+                      <a:fillRect/>
+                    </a:stretch>
+                  </pic:blipFill>
+                  <pic:spPr bwMode="auto">
+                    <a:xfrm>
+                      <a:off x="0" y="0"/>
+                      <a:ext cx="4459620" cy="3289365"/>
+                    </a:xfrm>
+                    <a:prstGeom prst="rect">
+                      <a:avLst/>
+                    </a:prstGeom>
+                    <a:noFill/>
+                    <a:ln w="9525">
+                      <a:noFill/>
+                      <a:miter lim="800000"/>
+                      <a:headEnd/>
+                      <a:tailEnd/>
+                    </a:ln>
+                  </pic:spPr>
+                </pic:pic>
+              </a:graphicData>
+            </a:graphic>
+          </wp:inline>
+        </w:drawing>
+      </w:r>
+    </w:p>
+    <w:p>
+      <w:pPr>
+        <w:pStyle w:val="Prrafodelista"/>
+        <w:numPr>
+          <w:ilvl w:val="0"/>
+          <w:numId w:val="6"/>
+        </w:numPr>
+      </w:pPr>
+      <w:r>
+        <w:t xml:space="preserve">Volver a entrar a la propiedades del proyecto, </w:t>
+      </w:r>
+      <w:proofErr w:type="spellStart"/>
+      <w:r>
+        <w:t>click</w:t>
+      </w:r>
+      <w:proofErr w:type="spellEnd"/>
+      <w:r>
+        <w:t xml:space="preserve"> en </w:t>
+      </w:r>
+      <w:proofErr w:type="spellStart"/>
+      <w:r>
+        <w:t>run</w:t>
+      </w:r>
+      <w:proofErr w:type="spellEnd"/>
+      <w:r>
+        <w:t xml:space="preserve"> y seleccionar “Apache </w:t>
+      </w:r>
+      <w:proofErr w:type="spellStart"/>
+      <w:r>
+        <w:t>Tomcat</w:t>
+      </w:r>
+      <w:proofErr w:type="spellEnd"/>
+      <w:r>
+        <w:t xml:space="preserve"> </w:t>
+      </w:r>
+      <w:proofErr w:type="spellStart"/>
+      <w:r>
+        <w:t>or</w:t>
+      </w:r>
+      <w:proofErr w:type="spellEnd"/>
+      <w:r>
+        <w:t xml:space="preserve"> </w:t>
+      </w:r>
+      <w:proofErr w:type="spellStart"/>
+      <w:r>
+        <w:t>TomEE</w:t>
+      </w:r>
+      <w:proofErr w:type="spellEnd"/>
+      <w:r>
+        <w:t xml:space="preserve">” como servidor y dar </w:t>
+      </w:r>
+      <w:proofErr w:type="spellStart"/>
+      <w:r>
+        <w:t>click</w:t>
+      </w:r>
+      <w:proofErr w:type="spellEnd"/>
+      <w:r>
+        <w:t xml:space="preserve"> en Ok. Posterior a eso hay que compilar con la </w:t>
+      </w:r>
+      <w:proofErr w:type="spellStart"/>
+      <w:r>
+        <w:t>opcion</w:t>
+      </w:r>
+      <w:proofErr w:type="spellEnd"/>
+      <w:r>
+        <w:t xml:space="preserve"> </w:t>
+      </w:r>
+      <w:proofErr w:type="spellStart"/>
+      <w:r>
+        <w:t>Clean</w:t>
+      </w:r>
+      <w:proofErr w:type="spellEnd"/>
+      <w:r>
+        <w:t xml:space="preserve"> and </w:t>
+      </w:r>
+      <w:proofErr w:type="spellStart"/>
+      <w:r>
+        <w:t>Build</w:t>
+      </w:r>
+      <w:proofErr w:type="spellEnd"/>
+      <w:r>
+        <w:t>.</w:t>
+      </w:r>
+    </w:p>
+    <w:p>
+      <w:pPr>
+        <w:rPr>
+          <w:b/>
           <w:sz w:val="32"/>
           <w:szCs w:val="32"/>
         </w:rPr>
       </w:pPr>
+      <w:r>
+        <w:rPr>
+          <w:noProof/>
+          <w:lang w:eastAsia="es-MX"/>
+        </w:rPr>
+        <w:drawing>
+          <wp:inline distT="0" distB="0" distL="0" distR="0">
+            <wp:extent cx="4867275" cy="3558932"/>
+            <wp:effectExtent l="19050" t="0" r="9525" b="0"/>
+            <wp:docPr id="21" name="Imagen 10"/>
+            <wp:cNvGraphicFramePr>
+              <a:graphicFrameLocks xmlns:a="http://schemas.openxmlformats.org/drawingml/2006/main" noChangeAspect="1"/>
+            </wp:cNvGraphicFramePr>
+            <a:graphic xmlns:a="http://schemas.openxmlformats.org/drawingml/2006/main">
+              <a:graphicData uri="http://schemas.openxmlformats.org/drawingml/2006/picture">
+                <pic:pic xmlns:pic="http://schemas.openxmlformats.org/drawingml/2006/picture">
+                  <pic:nvPicPr>
+                    <pic:cNvPr id="0" name="Picture 10"/>
+                    <pic:cNvPicPr>
+                      <a:picLocks noChangeAspect="1" noChangeArrowheads="1"/>
+                    </pic:cNvPicPr>
+                  </pic:nvPicPr>
+                  <pic:blipFill>
+                    <a:blip r:embed="rId20" cstate="print"/>
+                    <a:srcRect/>
+                    <a:stretch>
+                      <a:fillRect/>
+                    </a:stretch>
+                  </pic:blipFill>
+                  <pic:spPr bwMode="auto">
+                    <a:xfrm>
+                      <a:off x="0" y="0"/>
+                      <a:ext cx="4867275" cy="3558932"/>
+                    </a:xfrm>
+                    <a:prstGeom prst="rect">
+                      <a:avLst/>
+                    </a:prstGeom>
+                    <a:noFill/>
+                    <a:ln w="9525">
+                      <a:noFill/>
+                      <a:miter lim="800000"/>
+                      <a:headEnd/>
+                      <a:tailEnd/>
+                    </a:ln>
+                  </pic:spPr>
+                </pic:pic>
+              </a:graphicData>
+            </a:graphic>
+          </wp:inline>
+        </w:drawing>
+      </w:r>
       <w:r>
         <w:rPr>
           <w:b/>
@@ -1227,14 +1580,24 @@
       </w:r>
     </w:p>
     <w:p>
-      <w:hyperlink r:id="rId18" w:history="1">
+      <w:pPr>
+        <w:pStyle w:val="Prrafodelista"/>
+        <w:ind w:left="360"/>
+      </w:pPr>
+      <w:hyperlink r:id="rId21" w:history="1">
         <w:r>
           <w:rPr>
             <w:rStyle w:val="Hipervnculo"/>
           </w:rPr>
-          <w:t>http://sourceforge.net/projects/opencvlibrary/files/opencv-win/2.4.11/opencv-2.4.11.exe/download</w:t>
+          <w:t>http://sourceforge.net/projects/opencvlibrary/files/opencv-win/3.0.0/opencv-3.0.0.exe/download</w:t>
         </w:r>
       </w:hyperlink>
+    </w:p>
+    <w:p>
+      <w:pPr>
+        <w:pStyle w:val="Prrafodelista"/>
+        <w:ind w:left="360"/>
+      </w:pPr>
     </w:p>
     <w:p>
       <w:pPr>
@@ -1285,7 +1648,7 @@
                     </pic:cNvPicPr>
                   </pic:nvPicPr>
                   <pic:blipFill>
-                    <a:blip r:embed="rId19" cstate="email"/>
+                    <a:blip r:embed="rId22" cstate="email"/>
                     <a:srcRect/>
                     <a:stretch>
                       <a:fillRect/>
@@ -1315,6 +1678,11 @@
       </w:r>
     </w:p>
     <w:p>
+      <w:r>
+        <w:br w:type="page"/>
+      </w:r>
+    </w:p>
+    <w:p>
       <w:pPr>
         <w:pStyle w:val="Prrafodelista"/>
         <w:numPr>
@@ -1323,6 +1691,7 @@
         </w:numPr>
       </w:pPr>
       <w:r>
+        <w:lastRenderedPageBreak/>
         <w:t>De la ventana emergente elijan la opción Configuración Avanzada</w:t>
       </w:r>
     </w:p>
@@ -1332,7 +1701,6 @@
           <w:noProof/>
           <w:lang w:eastAsia="es-MX"/>
         </w:rPr>
-        <w:lastRenderedPageBreak/>
         <w:drawing>
           <wp:inline distT="0" distB="0" distL="0" distR="0">
             <wp:extent cx="5612130" cy="2658747"/>
@@ -1351,7 +1719,7 @@
                     </pic:cNvPicPr>
                   </pic:nvPicPr>
                   <pic:blipFill>
-                    <a:blip r:embed="rId20" cstate="email"/>
+                    <a:blip r:embed="rId23" cstate="email"/>
                     <a:srcRect/>
                     <a:stretch>
                       <a:fillRect/>
@@ -1424,7 +1792,7 @@
                     </pic:cNvPicPr>
                   </pic:nvPicPr>
                   <pic:blipFill>
-                    <a:blip r:embed="rId21" cstate="email"/>
+                    <a:blip r:embed="rId24" cstate="email"/>
                     <a:srcRect/>
                     <a:stretch>
                       <a:fillRect/>
@@ -1511,7 +1879,7 @@
                     </pic:cNvPicPr>
                   </pic:nvPicPr>
                   <pic:blipFill>
-                    <a:blip r:embed="rId22" cstate="email"/>
+                    <a:blip r:embed="rId25" cstate="email"/>
                     <a:srcRect/>
                     <a:stretch>
                       <a:fillRect/>
@@ -1682,7 +2050,7 @@
                     </pic:cNvPicPr>
                   </pic:nvPicPr>
                   <pic:blipFill>
-                    <a:blip r:embed="rId23" cstate="email"/>
+                    <a:blip r:embed="rId26" cstate="email"/>
                     <a:srcRect/>
                     <a:stretch>
                       <a:fillRect/>
@@ -1765,7 +2133,7 @@
       <w:r>
         <w:t xml:space="preserve"> </w:t>
       </w:r>
-      <w:hyperlink r:id="rId24" w:history="1">
+      <w:hyperlink r:id="rId27" w:history="1">
         <w:r>
           <w:rPr>
             <w:rStyle w:val="Hipervnculo"/>
@@ -1796,7 +2164,13 @@
       </w:r>
       <w:proofErr w:type="spellEnd"/>
       <w:r>
-        <w:t xml:space="preserve"> propiedad en Mi Equipo</w:t>
+        <w:t xml:space="preserve"> propiedad</w:t>
+      </w:r>
+      <w:r>
+        <w:t>es</w:t>
+      </w:r>
+      <w:r>
+        <w:t xml:space="preserve"> en Mi Equipo</w:t>
       </w:r>
     </w:p>
     <w:p>
@@ -1828,7 +2202,7 @@
                     </pic:cNvPicPr>
                   </pic:nvPicPr>
                   <pic:blipFill>
-                    <a:blip r:embed="rId19" cstate="email"/>
+                    <a:blip r:embed="rId22" cstate="email"/>
                     <a:srcRect/>
                     <a:stretch>
                       <a:fillRect/>
@@ -1899,7 +2273,7 @@
                     </pic:cNvPicPr>
                   </pic:nvPicPr>
                   <pic:blipFill>
-                    <a:blip r:embed="rId20" cstate="email"/>
+                    <a:blip r:embed="rId23" cstate="email"/>
                     <a:srcRect/>
                     <a:stretch>
                       <a:fillRect/>
@@ -1972,7 +2346,7 @@
                     </pic:cNvPicPr>
                   </pic:nvPicPr>
                   <pic:blipFill>
-                    <a:blip r:embed="rId21" cstate="email"/>
+                    <a:blip r:embed="rId24" cstate="email"/>
                     <a:srcRect/>
                     <a:stretch>
                       <a:fillRect/>
@@ -2073,7 +2447,7 @@
                     </pic:cNvPicPr>
                   </pic:nvPicPr>
                   <pic:blipFill>
-                    <a:blip r:embed="rId25" cstate="email"/>
+                    <a:blip r:embed="rId28" cstate="email"/>
                     <a:srcRect/>
                     <a:stretch>
                       <a:fillRect/>
@@ -2120,14 +2494,12 @@
         </w:rPr>
         <w:t xml:space="preserve">la ruta donde </w:t>
       </w:r>
-      <w:proofErr w:type="spellStart"/>
-      <w:r>
-        <w:rPr>
-          <w:b/>
-        </w:rPr>
-        <w:t>esta</w:t>
-      </w:r>
-      <w:proofErr w:type="spellEnd"/>
+      <w:r>
+        <w:rPr>
+          <w:b/>
+        </w:rPr>
+        <w:t>está</w:t>
+      </w:r>
       <w:r>
         <w:rPr>
           <w:b/>
@@ -2244,7 +2616,7 @@
                     </pic:cNvPicPr>
                   </pic:nvPicPr>
                   <pic:blipFill>
-                    <a:blip r:embed="rId26" cstate="email"/>
+                    <a:blip r:embed="rId29" cstate="email"/>
                     <a:srcRect/>
                     <a:stretch>
                       <a:fillRect/>
@@ -2289,6 +2661,170 @@
       </w:pPr>
       <w:r>
         <w:lastRenderedPageBreak/>
+        <w:t xml:space="preserve">Ejecutar el archivo run.bat, este archivo se necesita </w:t>
+      </w:r>
+      <w:r>
+        <w:t>ejecutar</w:t>
+      </w:r>
+      <w:r>
+        <w:t xml:space="preserve"> cada vez que vamos a trabajar con la base de datos o java </w:t>
+      </w:r>
+      <w:proofErr w:type="spellStart"/>
+      <w:r>
+        <w:t>sensei</w:t>
+      </w:r>
+      <w:proofErr w:type="spellEnd"/>
+      <w:r>
+        <w:t>.</w:t>
+      </w:r>
+    </w:p>
+    <w:p>
+      <w:pPr>
+        <w:pStyle w:val="Prrafodelista"/>
+        <w:ind w:left="360"/>
+        <w:jc w:val="both"/>
+      </w:pPr>
+      <w:r>
+        <w:rPr>
+          <w:noProof/>
+          <w:lang w:eastAsia="es-MX"/>
+        </w:rPr>
+        <w:drawing>
+          <wp:inline distT="0" distB="0" distL="0" distR="0">
+            <wp:extent cx="4963978" cy="3171825"/>
+            <wp:effectExtent l="19050" t="0" r="8072" b="0"/>
+            <wp:docPr id="37" name="Imagen 37"/>
+            <wp:cNvGraphicFramePr>
+              <a:graphicFrameLocks xmlns:a="http://schemas.openxmlformats.org/drawingml/2006/main" noChangeAspect="1"/>
+            </wp:cNvGraphicFramePr>
+            <a:graphic xmlns:a="http://schemas.openxmlformats.org/drawingml/2006/main">
+              <a:graphicData uri="http://schemas.openxmlformats.org/drawingml/2006/picture">
+                <pic:pic xmlns:pic="http://schemas.openxmlformats.org/drawingml/2006/picture">
+                  <pic:nvPicPr>
+                    <pic:cNvPr id="0" name="Picture 37"/>
+                    <pic:cNvPicPr>
+                      <a:picLocks noChangeAspect="1" noChangeArrowheads="1"/>
+                    </pic:cNvPicPr>
+                  </pic:nvPicPr>
+                  <pic:blipFill>
+                    <a:blip r:embed="rId30" cstate="email"/>
+                    <a:srcRect/>
+                    <a:stretch>
+                      <a:fillRect/>
+                    </a:stretch>
+                  </pic:blipFill>
+                  <pic:spPr bwMode="auto">
+                    <a:xfrm>
+                      <a:off x="0" y="0"/>
+                      <a:ext cx="4970318" cy="3175876"/>
+                    </a:xfrm>
+                    <a:prstGeom prst="rect">
+                      <a:avLst/>
+                    </a:prstGeom>
+                    <a:noFill/>
+                    <a:ln w="9525">
+                      <a:noFill/>
+                      <a:miter lim="800000"/>
+                      <a:headEnd/>
+                      <a:tailEnd/>
+                    </a:ln>
+                  </pic:spPr>
+                </pic:pic>
+              </a:graphicData>
+            </a:graphic>
+          </wp:inline>
+        </w:drawing>
+      </w:r>
+      <w:r>
+        <w:br w:type="page"/>
+      </w:r>
+    </w:p>
+    <w:p>
+      <w:pPr>
+        <w:pStyle w:val="Prrafodelista"/>
+        <w:numPr>
+          <w:ilvl w:val="0"/>
+          <w:numId w:val="4"/>
+        </w:numPr>
+        <w:jc w:val="both"/>
+      </w:pPr>
+      <w:r>
+        <w:lastRenderedPageBreak/>
+        <w:t>Deberá quedar una consola activada, no la cierren ya que es la base de datos en ejecución.</w:t>
+      </w:r>
+    </w:p>
+    <w:p>
+      <w:pPr>
+        <w:pStyle w:val="Prrafodelista"/>
+        <w:ind w:left="360"/>
+        <w:jc w:val="both"/>
+        <w:rPr>
+          <w:noProof/>
+          <w:lang w:eastAsia="es-MX"/>
+        </w:rPr>
+      </w:pPr>
+      <w:r>
+        <w:rPr>
+          <w:noProof/>
+          <w:lang w:eastAsia="es-MX"/>
+        </w:rPr>
+        <w:drawing>
+          <wp:inline distT="0" distB="0" distL="0" distR="0">
+            <wp:extent cx="5612130" cy="2923153"/>
+            <wp:effectExtent l="19050" t="0" r="7620" b="0"/>
+            <wp:docPr id="40" name="Imagen 40"/>
+            <wp:cNvGraphicFramePr>
+              <a:graphicFrameLocks xmlns:a="http://schemas.openxmlformats.org/drawingml/2006/main" noChangeAspect="1"/>
+            </wp:cNvGraphicFramePr>
+            <a:graphic xmlns:a="http://schemas.openxmlformats.org/drawingml/2006/main">
+              <a:graphicData uri="http://schemas.openxmlformats.org/drawingml/2006/picture">
+                <pic:pic xmlns:pic="http://schemas.openxmlformats.org/drawingml/2006/picture">
+                  <pic:nvPicPr>
+                    <pic:cNvPr id="0" name="Picture 40"/>
+                    <pic:cNvPicPr>
+                      <a:picLocks noChangeAspect="1" noChangeArrowheads="1"/>
+                    </pic:cNvPicPr>
+                  </pic:nvPicPr>
+                  <pic:blipFill>
+                    <a:blip r:embed="rId31" cstate="email"/>
+                    <a:srcRect/>
+                    <a:stretch>
+                      <a:fillRect/>
+                    </a:stretch>
+                  </pic:blipFill>
+                  <pic:spPr bwMode="auto">
+                    <a:xfrm>
+                      <a:off x="0" y="0"/>
+                      <a:ext cx="5612130" cy="2923153"/>
+                    </a:xfrm>
+                    <a:prstGeom prst="rect">
+                      <a:avLst/>
+                    </a:prstGeom>
+                    <a:noFill/>
+                    <a:ln w="9525">
+                      <a:noFill/>
+                      <a:miter lim="800000"/>
+                      <a:headEnd/>
+                      <a:tailEnd/>
+                    </a:ln>
+                  </pic:spPr>
+                </pic:pic>
+              </a:graphicData>
+            </a:graphic>
+          </wp:inline>
+        </w:drawing>
+      </w:r>
+    </w:p>
+    <w:p>
+      <w:pPr>
+        <w:pStyle w:val="Prrafodelista"/>
+        <w:numPr>
+          <w:ilvl w:val="0"/>
+          <w:numId w:val="4"/>
+        </w:numPr>
+        <w:jc w:val="both"/>
+      </w:pPr>
+      <w:r>
         <w:t xml:space="preserve">Ejecutar el archivo updatedatabase.cmd </w:t>
       </w:r>
       <w:r>
@@ -2327,7 +2863,7 @@
           <wp:inline distT="0" distB="0" distL="0" distR="0">
             <wp:extent cx="5335577" cy="3743325"/>
             <wp:effectExtent l="19050" t="0" r="0" b="0"/>
-            <wp:docPr id="34" name="Imagen 34"/>
+            <wp:docPr id="23" name="Imagen 34"/>
             <wp:cNvGraphicFramePr>
               <a:graphicFrameLocks xmlns:a="http://schemas.openxmlformats.org/drawingml/2006/main" noChangeAspect="1"/>
             </wp:cNvGraphicFramePr>
@@ -2341,7 +2877,7 @@
                     </pic:cNvPicPr>
                   </pic:nvPicPr>
                   <pic:blipFill>
-                    <a:blip r:embed="rId27" cstate="email"/>
+                    <a:blip r:embed="rId32" cstate="email"/>
                     <a:srcRect/>
                     <a:stretch>
                       <a:fillRect/>
@@ -2371,160 +2907,6 @@
       </w:r>
     </w:p>
     <w:p>
-      <w:pPr>
-        <w:pStyle w:val="Prrafodelista"/>
-        <w:numPr>
-          <w:ilvl w:val="0"/>
-          <w:numId w:val="4"/>
-        </w:numPr>
-        <w:jc w:val="both"/>
-      </w:pPr>
-      <w:r>
-        <w:t xml:space="preserve">Ejecutar el archivo run.bat, este archivo se necesita configurar cada vez que vamos a trabajar con la base de datos o java </w:t>
-      </w:r>
-      <w:proofErr w:type="spellStart"/>
-      <w:r>
-        <w:t>sensei</w:t>
-      </w:r>
-      <w:proofErr w:type="spellEnd"/>
-      <w:r>
-        <w:t>.</w:t>
-      </w:r>
-    </w:p>
-    <w:p>
-      <w:pPr>
-        <w:pStyle w:val="Prrafodelista"/>
-        <w:ind w:left="360"/>
-        <w:jc w:val="both"/>
-      </w:pPr>
-      <w:r>
-        <w:rPr>
-          <w:noProof/>
-          <w:lang w:eastAsia="es-MX"/>
-        </w:rPr>
-        <w:drawing>
-          <wp:inline distT="0" distB="0" distL="0" distR="0">
-            <wp:extent cx="4963978" cy="3171825"/>
-            <wp:effectExtent l="19050" t="0" r="8072" b="0"/>
-            <wp:docPr id="37" name="Imagen 37"/>
-            <wp:cNvGraphicFramePr>
-              <a:graphicFrameLocks xmlns:a="http://schemas.openxmlformats.org/drawingml/2006/main" noChangeAspect="1"/>
-            </wp:cNvGraphicFramePr>
-            <a:graphic xmlns:a="http://schemas.openxmlformats.org/drawingml/2006/main">
-              <a:graphicData uri="http://schemas.openxmlformats.org/drawingml/2006/picture">
-                <pic:pic xmlns:pic="http://schemas.openxmlformats.org/drawingml/2006/picture">
-                  <pic:nvPicPr>
-                    <pic:cNvPr id="0" name="Picture 37"/>
-                    <pic:cNvPicPr>
-                      <a:picLocks noChangeAspect="1" noChangeArrowheads="1"/>
-                    </pic:cNvPicPr>
-                  </pic:nvPicPr>
-                  <pic:blipFill>
-                    <a:blip r:embed="rId28" cstate="email"/>
-                    <a:srcRect/>
-                    <a:stretch>
-                      <a:fillRect/>
-                    </a:stretch>
-                  </pic:blipFill>
-                  <pic:spPr bwMode="auto">
-                    <a:xfrm>
-                      <a:off x="0" y="0"/>
-                      <a:ext cx="4970318" cy="3175876"/>
-                    </a:xfrm>
-                    <a:prstGeom prst="rect">
-                      <a:avLst/>
-                    </a:prstGeom>
-                    <a:noFill/>
-                    <a:ln w="9525">
-                      <a:noFill/>
-                      <a:miter lim="800000"/>
-                      <a:headEnd/>
-                      <a:tailEnd/>
-                    </a:ln>
-                  </pic:spPr>
-                </pic:pic>
-              </a:graphicData>
-            </a:graphic>
-          </wp:inline>
-        </w:drawing>
-      </w:r>
-      <w:r>
-        <w:br w:type="page"/>
-      </w:r>
-    </w:p>
-    <w:p>
-      <w:pPr>
-        <w:pStyle w:val="Prrafodelista"/>
-        <w:numPr>
-          <w:ilvl w:val="0"/>
-          <w:numId w:val="4"/>
-        </w:numPr>
-        <w:jc w:val="both"/>
-      </w:pPr>
-      <w:r>
-        <w:lastRenderedPageBreak/>
-        <w:t>Deberá quedar una consola activada, no la cierren ya que es la base de datos en ejecución.</w:t>
-      </w:r>
-    </w:p>
-    <w:p>
-      <w:pPr>
-        <w:pStyle w:val="Prrafodelista"/>
-        <w:ind w:left="360"/>
-        <w:jc w:val="both"/>
-      </w:pPr>
-      <w:r>
-        <w:rPr>
-          <w:noProof/>
-          <w:lang w:eastAsia="es-MX"/>
-        </w:rPr>
-        <w:drawing>
-          <wp:inline distT="0" distB="0" distL="0" distR="0">
-            <wp:extent cx="5612130" cy="2923153"/>
-            <wp:effectExtent l="19050" t="0" r="7620" b="0"/>
-            <wp:docPr id="40" name="Imagen 40"/>
-            <wp:cNvGraphicFramePr>
-              <a:graphicFrameLocks xmlns:a="http://schemas.openxmlformats.org/drawingml/2006/main" noChangeAspect="1"/>
-            </wp:cNvGraphicFramePr>
-            <a:graphic xmlns:a="http://schemas.openxmlformats.org/drawingml/2006/main">
-              <a:graphicData uri="http://schemas.openxmlformats.org/drawingml/2006/picture">
-                <pic:pic xmlns:pic="http://schemas.openxmlformats.org/drawingml/2006/picture">
-                  <pic:nvPicPr>
-                    <pic:cNvPr id="0" name="Picture 40"/>
-                    <pic:cNvPicPr>
-                      <a:picLocks noChangeAspect="1" noChangeArrowheads="1"/>
-                    </pic:cNvPicPr>
-                  </pic:nvPicPr>
-                  <pic:blipFill>
-                    <a:blip r:embed="rId29" cstate="email"/>
-                    <a:srcRect/>
-                    <a:stretch>
-                      <a:fillRect/>
-                    </a:stretch>
-                  </pic:blipFill>
-                  <pic:spPr bwMode="auto">
-                    <a:xfrm>
-                      <a:off x="0" y="0"/>
-                      <a:ext cx="5612130" cy="2923153"/>
-                    </a:xfrm>
-                    <a:prstGeom prst="rect">
-                      <a:avLst/>
-                    </a:prstGeom>
-                    <a:noFill/>
-                    <a:ln w="9525">
-                      <a:noFill/>
-                      <a:miter lim="800000"/>
-                      <a:headEnd/>
-                      <a:tailEnd/>
-                    </a:ln>
-                  </pic:spPr>
-                </pic:pic>
-              </a:graphicData>
-            </a:graphic>
-          </wp:inline>
-        </w:drawing>
-      </w:r>
-    </w:p>
-    <w:p>
       <w:r>
         <w:br w:type="page"/>
       </w:r>
@@ -2595,7 +2977,7 @@
                     </pic:cNvPicPr>
                   </pic:nvPicPr>
                   <pic:blipFill>
-                    <a:blip r:embed="rId30" cstate="print"/>
+                    <a:blip r:embed="rId33" cstate="print"/>
                     <a:srcRect/>
                     <a:stretch>
                       <a:fillRect/>
@@ -2686,7 +3068,7 @@
                     </pic:cNvPicPr>
                   </pic:nvPicPr>
                   <pic:blipFill>
-                    <a:blip r:embed="rId31" cstate="print"/>
+                    <a:blip r:embed="rId34" cstate="print"/>
                     <a:srcRect/>
                     <a:stretch>
                       <a:fillRect/>
@@ -2762,7 +3144,7 @@
                     </pic:cNvPicPr>
                   </pic:nvPicPr>
                   <pic:blipFill>
-                    <a:blip r:embed="rId32" cstate="print"/>
+                    <a:blip r:embed="rId35" cstate="print"/>
                     <a:srcRect/>
                     <a:stretch>
                       <a:fillRect/>
@@ -2793,24 +3175,89 @@
     </w:p>
     <w:p>
       <w:pPr>
-        <w:pStyle w:val="Prrafodelista"/>
-        <w:numPr>
-          <w:ilvl w:val="0"/>
-          <w:numId w:val="5"/>
-        </w:numPr>
         <w:jc w:val="both"/>
       </w:pPr>
-      <w:r>
+    </w:p>
+    <w:p>
+      <w:pPr>
+        <w:jc w:val="both"/>
+        <w:rPr>
+          <w:sz w:val="32"/>
+          <w:szCs w:val="32"/>
+        </w:rPr>
+      </w:pPr>
+      <w:r>
+        <w:rPr>
+          <w:sz w:val="32"/>
+          <w:szCs w:val="32"/>
+        </w:rPr>
         <w:t xml:space="preserve">La aplicación se ejecuta desde </w:t>
       </w:r>
-      <w:hyperlink r:id="rId33" w:history="1">
+      <w:hyperlink r:id="rId36" w:history="1">
         <w:r>
           <w:rPr>
             <w:rStyle w:val="Hipervnculo"/>
+            <w:sz w:val="32"/>
+            <w:szCs w:val="32"/>
           </w:rPr>
           <w:t>http://javasensei.ddns.net/javasensei</w:t>
         </w:r>
       </w:hyperlink>
+      <w:r>
+        <w:rPr>
+          <w:sz w:val="32"/>
+          <w:szCs w:val="32"/>
+        </w:rPr>
+        <w:t xml:space="preserve">. Si no usan esa </w:t>
+      </w:r>
+      <w:proofErr w:type="spellStart"/>
+      <w:r>
+        <w:rPr>
+          <w:sz w:val="32"/>
+          <w:szCs w:val="32"/>
+        </w:rPr>
+        <w:t>url</w:t>
+      </w:r>
+      <w:proofErr w:type="spellEnd"/>
+      <w:r>
+        <w:rPr>
+          <w:sz w:val="32"/>
+          <w:szCs w:val="32"/>
+        </w:rPr>
+        <w:t xml:space="preserve"> </w:t>
+      </w:r>
+      <w:proofErr w:type="spellStart"/>
+      <w:r>
+        <w:rPr>
+          <w:sz w:val="32"/>
+          <w:szCs w:val="32"/>
+        </w:rPr>
+        <w:t>facebook</w:t>
+      </w:r>
+      <w:proofErr w:type="spellEnd"/>
+      <w:r>
+        <w:rPr>
+          <w:sz w:val="32"/>
+          <w:szCs w:val="32"/>
+        </w:rPr>
+        <w:t xml:space="preserve"> les marcara un error al hacer </w:t>
+      </w:r>
+      <w:proofErr w:type="spellStart"/>
+      <w:r>
+        <w:rPr>
+          <w:sz w:val="32"/>
+          <w:szCs w:val="32"/>
+        </w:rPr>
+        <w:t>login</w:t>
+      </w:r>
+      <w:proofErr w:type="spellEnd"/>
+      <w:r>
+        <w:rPr>
+          <w:sz w:val="32"/>
+          <w:szCs w:val="32"/>
+        </w:rPr>
+        <w:t>.</w:t>
+      </w:r>
     </w:p>
     <w:p>
       <w:pPr>
@@ -3098,6 +3545,95 @@
     </w:lvl>
   </w:abstractNum>
   <w:abstractNum w:abstractNumId="3">
+    <w:nsid w:val="325A63E2"/>
+    <w:multiLevelType w:val="hybridMultilevel"/>
+    <w:tmpl w:val="D654FE9E"/>
+    <w:lvl w:ilvl="0" w:tplc="080A000F">
+      <w:start w:val="1"/>
+      <w:numFmt w:val="decimal"/>
+      <w:lvlText w:val="%1."/>
+      <w:lvlJc w:val="left"/>
+      <w:pPr>
+        <w:ind w:left="360" w:hanging="360"/>
+      </w:pPr>
+      <w:rPr>
+        <w:rFonts w:hint="default"/>
+      </w:rPr>
+    </w:lvl>
+    <w:lvl w:ilvl="1" w:tplc="080A0019" w:tentative="1">
+      <w:start w:val="1"/>
+      <w:numFmt w:val="lowerLetter"/>
+      <w:lvlText w:val="%2."/>
+      <w:lvlJc w:val="left"/>
+      <w:pPr>
+        <w:ind w:left="1080" w:hanging="360"/>
+      </w:pPr>
+    </w:lvl>
+    <w:lvl w:ilvl="2" w:tplc="080A001B" w:tentative="1">
+      <w:start w:val="1"/>
+      <w:numFmt w:val="lowerRoman"/>
+      <w:lvlText w:val="%3."/>
+      <w:lvlJc w:val="right"/>
+      <w:pPr>
+        <w:ind w:left="1800" w:hanging="180"/>
+      </w:pPr>
+    </w:lvl>
+    <w:lvl w:ilvl="3" w:tplc="080A000F" w:tentative="1">
+      <w:start w:val="1"/>
+      <w:numFmt w:val="decimal"/>
+      <w:lvlText w:val="%4."/>
+      <w:lvlJc w:val="left"/>
+      <w:pPr>
+        <w:ind w:left="2520" w:hanging="360"/>
+      </w:pPr>
+    </w:lvl>
+    <w:lvl w:ilvl="4" w:tplc="080A0019" w:tentative="1">
+      <w:start w:val="1"/>
+      <w:numFmt w:val="lowerLetter"/>
+      <w:lvlText w:val="%5."/>
+      <w:lvlJc w:val="left"/>
+      <w:pPr>
+        <w:ind w:left="3240" w:hanging="360"/>
+      </w:pPr>
+    </w:lvl>
+    <w:lvl w:ilvl="5" w:tplc="080A001B" w:tentative="1">
+      <w:start w:val="1"/>
+      <w:numFmt w:val="lowerRoman"/>
+      <w:lvlText w:val="%6."/>
+      <w:lvlJc w:val="right"/>
+      <w:pPr>
+        <w:ind w:left="3960" w:hanging="180"/>
+      </w:pPr>
+    </w:lvl>
+    <w:lvl w:ilvl="6" w:tplc="080A000F" w:tentative="1">
+      <w:start w:val="1"/>
+      <w:numFmt w:val="decimal"/>
+      <w:lvlText w:val="%7."/>
+      <w:lvlJc w:val="left"/>
+      <w:pPr>
+        <w:ind w:left="4680" w:hanging="360"/>
+      </w:pPr>
+    </w:lvl>
+    <w:lvl w:ilvl="7" w:tplc="080A0019" w:tentative="1">
+      <w:start w:val="1"/>
+      <w:numFmt w:val="lowerLetter"/>
+      <w:lvlText w:val="%8."/>
+      <w:lvlJc w:val="left"/>
+      <w:pPr>
+        <w:ind w:left="5400" w:hanging="360"/>
+      </w:pPr>
+    </w:lvl>
+    <w:lvl w:ilvl="8" w:tplc="080A001B" w:tentative="1">
+      <w:start w:val="1"/>
+      <w:numFmt w:val="lowerRoman"/>
+      <w:lvlText w:val="%9."/>
+      <w:lvlJc w:val="right"/>
+      <w:pPr>
+        <w:ind w:left="6120" w:hanging="180"/>
+      </w:pPr>
+    </w:lvl>
+  </w:abstractNum>
+  <w:abstractNum w:abstractNumId="4">
     <w:nsid w:val="3AD82BD8"/>
     <w:multiLevelType w:val="hybridMultilevel"/>
     <w:tmpl w:val="8710004E"/>
@@ -3186,7 +3722,7 @@
       </w:pPr>
     </w:lvl>
   </w:abstractNum>
-  <w:abstractNum w:abstractNumId="4">
+  <w:abstractNum w:abstractNumId="5">
     <w:nsid w:val="636A2043"/>
     <w:multiLevelType w:val="hybridMultilevel"/>
     <w:tmpl w:val="44A499DC"/>
@@ -3276,10 +3812,10 @@
     </w:lvl>
   </w:abstractNum>
   <w:num w:numId="1">
-    <w:abstractNumId w:val="3"/>
+    <w:abstractNumId w:val="4"/>
   </w:num>
   <w:num w:numId="2">
-    <w:abstractNumId w:val="4"/>
+    <w:abstractNumId w:val="5"/>
   </w:num>
   <w:num w:numId="3">
     <w:abstractNumId w:val="1"/>
@@ -3289,6 +3825,9 @@
   </w:num>
   <w:num w:numId="5">
     <w:abstractNumId w:val="0"/>
+  </w:num>
+  <w:num w:numId="6">
+    <w:abstractNumId w:val="3"/>
   </w:num>
 </w:numbering>
 </file>
@@ -3825,7 +4364,7 @@
 </file>
 
 <file path=customXml/itemProps1.xml><?xml version="1.0" encoding="utf-8"?>
-<ds:datastoreItem xmlns:ds="http://schemas.openxmlformats.org/officeDocument/2006/customXml" ds:itemID="{4636F321-537F-4900-9240-737794D00EDC}">
+<ds:datastoreItem xmlns:ds="http://schemas.openxmlformats.org/officeDocument/2006/customXml" ds:itemID="{AA063109-A772-4814-83E4-3B89D8280D8E}">
   <ds:schemaRefs>
     <ds:schemaRef ds:uri="http://schemas.openxmlformats.org/officeDocument/2006/bibliography"/>
   </ds:schemaRefs>

</xml_diff>